<commit_message>
resized the iframe for fb video
</commit_message>
<xml_diff>
--- a/Readme.docx
+++ b/Readme.docx
@@ -42,8 +42,6 @@
       <w:r>
         <w:t xml:space="preserve">ing CSS Animations, Codepen.io </w:t>
       </w:r>
-      <w:bookmarkStart w:id="0" w:name="_GoBack"/>
-      <w:bookmarkEnd w:id="0"/>
       <w:r>
         <w:t xml:space="preserve">Available online at: </w:t>
       </w:r>
@@ -121,19 +119,21 @@
     <w:p/>
     <w:p>
       <w:r>
-        <w:t xml:space="preserve">Green tick image available at: </w:t>
+        <w:t xml:space="preserve">Completed project image, available at: </w:t>
       </w:r>
       <w:hyperlink r:id="rId6" w:history="1">
         <w:r>
           <w:rPr>
             <w:rStyle w:val="Hyperlink"/>
           </w:rPr>
-          <w:t>http://bestdriverfinders.com/images/icon2.png</w:t>
+          <w:t>http://hijauangroup.com/images/completed.png</w:t>
         </w:r>
       </w:hyperlink>
       <w:r>
         <w:t xml:space="preserve"> </w:t>
       </w:r>
+      <w:bookmarkStart w:id="0" w:name="_GoBack"/>
+      <w:bookmarkEnd w:id="0"/>
     </w:p>
     <w:p>
       <w:r>

</xml_diff>